<commit_message>
Wersja 2.0f - finalna wersja dokumentu zamawiajacego
</commit_message>
<xml_diff>
--- a/etap_pierwszy_final/PSU_A0 Dokument zamawiającego projekt UBEZPIECZALNIA - wersja 2.0f.docx
+++ b/etap_pierwszy_final/PSU_A0 Dokument zamawiającego projekt UBEZPIECZALNIA - wersja 2.0f.docx
@@ -3635,7 +3635,21 @@
         <w:rPr>
           <w:rFonts w:cstheme="minorHAnsi"/>
         </w:rPr>
-        <w:t>Aby dodać klienta do systemu pracownik powinien mieć możliwość dodania danych takich jak: imię, nazwisko, stanowisko pracy – jeśli klient pracuje to od kiedy, jaką posiada umowę z pracodawcą oraz jaka jest jego pensja, data urodzenia, obywatelstwo – jeśli posiada polskie to numer pesel oraz numer dowodu osobistego, jeśli posiada inne obywatelstwo to numer paszportu, płeć, posiadanie prawa jazdy – jeśli posiada to od kiedy, stan cywilny, adres zamieszkania, imię ojca, nazwisko panieńskie matki, telefon oraz sposób wypłacania potencjalnego odszkodowania – czy gotówka czy na konto – jeśli na konto to klient zobowiązany jest podać numer konta bankowego.</w:t>
+        <w:t xml:space="preserve">Aby dodać klienta do systemu pracownik powinien mieć możliwość dodania danych takich jak: imię, nazwisko, </w:t>
+      </w:r>
+      <w:r>
+        <w:rPr>
+          <w:rFonts w:cstheme="minorHAnsi"/>
+        </w:rPr>
+        <w:t xml:space="preserve">datę urodzenia, </w:t>
+      </w:r>
+      <w:bookmarkStart w:id="22" w:name="_GoBack"/>
+      <w:bookmarkEnd w:id="22"/>
+      <w:r>
+        <w:rPr>
+          <w:rFonts w:cstheme="minorHAnsi"/>
+        </w:rPr>
+        <w:t>stanowisko pracy – jeśli klient pracuje to od kiedy, jaką posiada umowę z pracodawcą oraz jaka jest jego pensja, data urodzenia, obywatelstwo – jeśli posiada polskie to numer pesel oraz numer dowodu osobistego, jeśli posiada inne obywatelstwo to numer paszportu, płeć, posiadanie prawa jazdy – jeśli posiada to od kiedy, stan cywilny, adres zamieszkania, imię ojca, nazwisko panieńskie matki, telefon oraz sposób wypłacania potencjalnego odszkodowania – czy gotówka czy na konto – jeśli na konto to klient zobowiązany jest podać numer konta bankowego.</w:t>
       </w:r>
     </w:p>
     <w:p>
@@ -3652,16 +3666,14 @@
         <w:t>Po dodaniu klienta do systemu i wybraniu mu odpowiedniego ubezpieczenia zostaje przypisany klientowi numer identyfikacyjny (ID) oraz numer konta, na który klient musi uiszczać składkę.</w:t>
       </w:r>
     </w:p>
-    <w:p>
-      <w:pPr>
-        <w:jc w:val="both"/>
-        <w:rPr>
-          <w:rFonts w:cstheme="minorHAnsi"/>
-        </w:rPr>
-      </w:pPr>
-      <w:bookmarkStart w:id="22" w:name="_GoBack"/>
-      <w:bookmarkEnd w:id="21"/>
-      <w:bookmarkEnd w:id="22"/>
+    <w:bookmarkEnd w:id="21"/>
+    <w:p>
+      <w:pPr>
+        <w:jc w:val="both"/>
+        <w:rPr>
+          <w:rFonts w:cstheme="minorHAnsi"/>
+        </w:rPr>
+      </w:pPr>
       <w:r>
         <w:rPr>
           <w:rFonts w:cstheme="minorHAnsi"/>

</xml_diff>